<commit_message>
atualizando os arquivos de documentação
</commit_message>
<xml_diff>
--- a/DB_NextWork.docx
+++ b/DB_NextWork.docx
@@ -1041,13 +1041,44 @@
           <w:lang w:val="pt-BR"/>
         </w:rPr>
       </w:pPr>
-      <w:r>
-        <w:rPr>
-          <w:rFonts w:ascii="Times New Roman" w:hAnsi="Times New Roman" w:cs="Times New Roman"/>
-          <w:b/>
-          <w:bCs/>
-          <w:lang w:val="pt-BR"/>
-        </w:rPr>
+    </w:p>
+    <w:p>
+      <w:pPr>
+        <w:rPr>
+          <w:rFonts w:ascii="Times New Roman" w:hAnsi="Times New Roman" w:cs="Times New Roman"/>
+          <w:b/>
+          <w:bCs/>
+          <w:lang w:val="pt-BR"/>
+        </w:rPr>
+      </w:pPr>
+    </w:p>
+    <w:p>
+      <w:pPr>
+        <w:rPr>
+          <w:rFonts w:ascii="Times New Roman" w:hAnsi="Times New Roman" w:cs="Times New Roman"/>
+          <w:b/>
+          <w:bCs/>
+          <w:lang w:val="pt-BR"/>
+        </w:rPr>
+      </w:pPr>
+    </w:p>
+    <w:p>
+      <w:pPr>
+        <w:rPr>
+          <w:rFonts w:ascii="Times New Roman" w:hAnsi="Times New Roman" w:cs="Times New Roman"/>
+          <w:b/>
+          <w:bCs/>
+          <w:lang w:val="pt-BR"/>
+        </w:rPr>
+      </w:pPr>
+      <w:r>
+        <w:rPr>
+          <w:rFonts w:ascii="Times New Roman" w:hAnsi="Times New Roman" w:cs="Times New Roman"/>
+          <w:b/>
+          <w:bCs/>
+          <w:lang w:val="pt-BR"/>
+        </w:rPr>
+        <w:lastRenderedPageBreak/>
         <w:t>Código Fonte:</w:t>
       </w:r>
     </w:p>
@@ -1055,90 +1086,46 @@
       <w:pPr>
         <w:rPr>
           <w:rFonts w:ascii="Times New Roman" w:hAnsi="Times New Roman" w:cs="Times New Roman"/>
-          <w:b/>
-          <w:bCs/>
-          <w:lang w:val="pt-BR"/>
-        </w:rPr>
-      </w:pPr>
-      <w:r>
-        <w:rPr>
-          <w:rFonts w:ascii="Times New Roman" w:hAnsi="Times New Roman" w:cs="Times New Roman"/>
-          <w:b/>
-          <w:bCs/>
-          <w:lang w:val="pt-BR"/>
-        </w:rPr>
-        <w:object w:dxaOrig="1517" w:dyaOrig="986" w14:anchorId="4F905047">
-          <v:shapetype id="_x0000_t75" coordsize="21600,21600" o:spt="75" o:preferrelative="t" path="m@4@5l@4@11@9@11@9@5xe" filled="f" stroked="f">
-            <v:stroke joinstyle="miter"/>
-            <v:formulas>
-              <v:f eqn="if lineDrawn pixelLineWidth 0"/>
-              <v:f eqn="sum @0 1 0"/>
-              <v:f eqn="sum 0 0 @1"/>
-              <v:f eqn="prod @2 1 2"/>
-              <v:f eqn="prod @3 21600 pixelWidth"/>
-              <v:f eqn="prod @3 21600 pixelHeight"/>
-              <v:f eqn="sum @0 0 1"/>
-              <v:f eqn="prod @6 1 2"/>
-              <v:f eqn="prod @7 21600 pixelWidth"/>
-              <v:f eqn="sum @8 21600 0"/>
-              <v:f eqn="prod @7 21600 pixelHeight"/>
-              <v:f eqn="sum @10 21600 0"/>
-            </v:formulas>
-            <v:path o:extrusionok="f" gradientshapeok="t" o:connecttype="rect"/>
-            <o:lock v:ext="edit" aspectratio="t"/>
-          </v:shapetype>
-          <v:shape id="_x0000_i1025" type="#_x0000_t75" style="width:76pt;height:49.35pt" o:ole="">
-            <v:imagedata r:id="rId7" o:title=""/>
-          </v:shape>
-          <o:OLEObject Type="Embed" ProgID="Package" ShapeID="_x0000_i1025" DrawAspect="Icon" ObjectID="_1822652643" r:id="rId8"/>
-        </w:object>
-      </w:r>
-      <w:r>
-        <w:rPr>
-          <w:rFonts w:ascii="Times New Roman" w:hAnsi="Times New Roman" w:cs="Times New Roman"/>
-          <w:b/>
-          <w:bCs/>
-          <w:lang w:val="pt-BR"/>
-        </w:rPr>
-        <w:object w:dxaOrig="1517" w:dyaOrig="986" w14:anchorId="0CA53F48">
-          <v:shape id="_x0000_i1026" type="#_x0000_t75" style="width:76pt;height:49.35pt" o:ole="">
-            <v:imagedata r:id="rId9" o:title=""/>
-          </v:shape>
-          <o:OLEObject Type="Embed" ProgID="Package" ShapeID="_x0000_i1026" DrawAspect="Icon" ObjectID="_1822652644" r:id="rId10"/>
-        </w:object>
-      </w:r>
-      <w:r>
-        <w:rPr>
-          <w:rFonts w:ascii="Times New Roman" w:hAnsi="Times New Roman" w:cs="Times New Roman"/>
-          <w:b/>
-          <w:bCs/>
-          <w:lang w:val="pt-BR"/>
-        </w:rPr>
-        <w:object w:dxaOrig="1517" w:dyaOrig="986" w14:anchorId="1BE0C0FF">
-          <v:shape id="_x0000_i1027" type="#_x0000_t75" style="width:76pt;height:49.35pt" o:ole="">
-            <v:imagedata r:id="rId11" o:title=""/>
-          </v:shape>
-          <o:OLEObject Type="Embed" ProgID="Package" ShapeID="_x0000_i1027" DrawAspect="Icon" ObjectID="_1822652645" r:id="rId12"/>
-        </w:object>
-      </w:r>
-    </w:p>
-    <w:p>
-      <w:pPr>
-        <w:rPr>
-          <w:rFonts w:ascii="Times New Roman" w:hAnsi="Times New Roman" w:cs="Times New Roman"/>
-          <w:b/>
-          <w:bCs/>
-          <w:lang w:val="pt-BR"/>
-        </w:rPr>
-      </w:pPr>
-      <w:r>
-        <w:rPr>
-          <w:rFonts w:ascii="Times New Roman" w:hAnsi="Times New Roman" w:cs="Times New Roman"/>
-          <w:b/>
-          <w:bCs/>
-          <w:lang w:val="pt-BR"/>
-        </w:rPr>
-        <w:lastRenderedPageBreak/>
+          <w:lang w:val="pt-BR"/>
+        </w:rPr>
+      </w:pPr>
+      <w:hyperlink r:id="rId7" w:history="1">
+        <w:r>
+          <w:rPr>
+            <w:rStyle w:val="Hyperlink"/>
+            <w:rFonts w:ascii="Times New Roman" w:hAnsi="Times New Roman" w:cs="Times New Roman"/>
+            <w:lang w:val="pt-BR"/>
+          </w:rPr>
+          <w:t>https://github.com/OctavioNascimento23/SI-PI4-2025-T1-G05</w:t>
+        </w:r>
+      </w:hyperlink>
+    </w:p>
+    <w:p>
+      <w:pPr>
+        <w:rPr>
+          <w:rFonts w:ascii="Times New Roman" w:hAnsi="Times New Roman" w:cs="Times New Roman"/>
+          <w:b/>
+          <w:bCs/>
+          <w:lang w:val="pt-BR"/>
+        </w:rPr>
+      </w:pPr>
+    </w:p>
+    <w:p>
+      <w:pPr>
+        <w:rPr>
+          <w:rFonts w:ascii="Times New Roman" w:hAnsi="Times New Roman" w:cs="Times New Roman"/>
+          <w:b/>
+          <w:bCs/>
+          <w:lang w:val="pt-BR"/>
+        </w:rPr>
+      </w:pPr>
+      <w:r>
+        <w:rPr>
+          <w:rFonts w:ascii="Times New Roman" w:hAnsi="Times New Roman" w:cs="Times New Roman"/>
+          <w:b/>
+          <w:bCs/>
+          <w:lang w:val="pt-BR"/>
+        </w:rPr>
         <w:t>Instruções:</w:t>
       </w:r>
     </w:p>
@@ -1168,7 +1155,7 @@
         </w:rPr>
         <w:t>nstale o pgAdmin 4 (</w:t>
       </w:r>
-      <w:hyperlink r:id="rId13" w:history="1">
+      <w:hyperlink r:id="rId8" w:history="1">
         <w:r>
           <w:rPr>
             <w:rStyle w:val="Hyperlink"/>
@@ -1289,6 +1276,33 @@
           <w:rFonts w:ascii="Times New Roman" w:hAnsi="Times New Roman" w:cs="Times New Roman"/>
           <w:lang w:val="pt-BR"/>
         </w:rPr>
+        <w:t>Acesse o GitHub do p</w:t>
+      </w:r>
+      <w:r>
+        <w:rPr>
+          <w:rFonts w:ascii="Times New Roman" w:hAnsi="Times New Roman" w:cs="Times New Roman"/>
+          <w:lang w:val="pt-BR"/>
+        </w:rPr>
+        <w:t xml:space="preserve">rojeto: </w:t>
+      </w:r>
+    </w:p>
+    <w:p>
+      <w:pPr>
+        <w:pStyle w:val="ListParagraph"/>
+        <w:numPr>
+          <w:ilvl w:val="0"/>
+          <w:numId w:val="2"/>
+        </w:numPr>
+        <w:rPr>
+          <w:rFonts w:ascii="Times New Roman" w:hAnsi="Times New Roman" w:cs="Times New Roman"/>
+          <w:lang w:val="pt-BR"/>
+        </w:rPr>
+      </w:pPr>
+      <w:r>
+        <w:rPr>
+          <w:rFonts w:ascii="Times New Roman" w:hAnsi="Times New Roman" w:cs="Times New Roman"/>
+          <w:lang w:val="pt-BR"/>
+        </w:rPr>
         <w:t xml:space="preserve">Execute o conteúdo do arquivo </w:t>
       </w:r>
       <w:r>
@@ -1301,6 +1315,17 @@
           <w:lang w:val="pt-BR"/>
         </w:rPr>
         <w:t>NextWork.sql</w:t>
+      </w:r>
+      <w:r>
+        <w:rPr>
+          <w:rFonts w:ascii="Times New Roman" w:hAnsi="Times New Roman" w:cs="Times New Roman"/>
+          <w:b/>
+          <w:bCs/>
+          <w:i/>
+          <w:iCs/>
+          <w:lang w:val="pt-BR"/>
+        </w:rPr>
+        <w:t xml:space="preserve"> </w:t>
       </w:r>
     </w:p>
     <w:p>

</xml_diff>